<commit_message>
Improve docx resume with Photo.
</commit_message>
<xml_diff>
--- a/commons/fr.opensagres.xdocreport.eclipse.demo.resume/src/fr/opensagres/xdocreport/eclipse/demo/resume/internal/reporting/Resume.docx
+++ b/commons/fr.opensagres.xdocreport.eclipse.demo.resume/src/fr/opensagres/xdocreport/eclipse/demo/resume/internal/reporting/Resume.docx
@@ -2,35 +2,131 @@
 <file path=word/document.xml><?xml version="1.0" encoding="utf-8"?>
 <w:document xmlns:ve="http://schemas.openxmlformats.org/markup-compatibility/2006" xmlns:o="urn:schemas-microsoft-com:office:office" xmlns:r="http://schemas.openxmlformats.org/officeDocument/2006/relationships" xmlns:m="http://schemas.openxmlformats.org/officeDocument/2006/math" xmlns:v="urn:schemas-microsoft-com:vml" xmlns:wp="http://schemas.openxmlformats.org/drawingml/2006/wordprocessingDrawing" xmlns:w10="urn:schemas-microsoft-com:office:word" xmlns:w="http://schemas.openxmlformats.org/wordprocessingml/2006/main" xmlns:wne="http://schemas.microsoft.com/office/word/2006/wordml">
   <w:body>
+    <w:tbl>
+      <w:tblPr>
+        <w:tblStyle w:val="Grilledutableau"/>
+        <w:tblW w:w="9943" w:type="dxa"/>
+        <w:tblLook w:val="04A0"/>
+      </w:tblPr>
+      <w:tblGrid>
+        <w:gridCol w:w="7905"/>
+        <w:gridCol w:w="2038"/>
+      </w:tblGrid>
+      <w:tr>
+        <w:trPr>
+          <w:trHeight w:val="1438"/>
+        </w:trPr>
+        <w:tc>
+          <w:tcPr>
+            <w:tcW w:w="7905" w:type="dxa"/>
+          </w:tcPr>
+          <w:p>
+            <w:pPr>
+              <w:pStyle w:val="Standard"/>
+            </w:pPr>
+            <w:fldSimple w:instr=" MERGEFIELD  $user.FirstName  \* MERGEFORMAT ">
+              <w:r>
+                <w:rPr>
+                  <w:b/>
+                  <w:noProof/>
+                </w:rPr>
+                <w:t>«$user.FirstName»</w:t>
+              </w:r>
+            </w:fldSimple>
+            <w:r>
+              <w:t xml:space="preserve"> </w:t>
+            </w:r>
+            <w:fldSimple w:instr=" MERGEFIELD  $user.LastName  \* MERGEFORMAT ">
+              <w:r>
+                <w:rPr>
+                  <w:noProof/>
+                </w:rPr>
+                <w:t>«$user.LastName»</w:t>
+              </w:r>
+            </w:fldSimple>
+          </w:p>
+        </w:tc>
+        <w:tc>
+          <w:tcPr>
+            <w:tcW w:w="2038" w:type="dxa"/>
+          </w:tcPr>
+          <w:p>
+            <w:pPr>
+              <w:pStyle w:val="Standard"/>
+            </w:pPr>
+            <w:bookmarkStart w:id="0" w:name="photo"/>
+            <w:r>
+              <w:drawing>
+                <wp:inline distT="0" distB="0" distL="0" distR="0">
+                  <wp:extent cx="790575" cy="847045"/>
+                  <wp:effectExtent l="19050" t="0" r="9525" b="0"/>
+                  <wp:docPr id="2" name="Image 0" descr="template.png"/>
+                  <wp:cNvGraphicFramePr>
+                    <a:graphicFrameLocks xmlns:a="http://schemas.openxmlformats.org/drawingml/2006/main" noChangeAspect="1"/>
+                  </wp:cNvGraphicFramePr>
+                  <a:graphic xmlns:a="http://schemas.openxmlformats.org/drawingml/2006/main">
+                    <a:graphicData uri="http://schemas.openxmlformats.org/drawingml/2006/picture">
+                      <pic:pic xmlns:pic="http://schemas.openxmlformats.org/drawingml/2006/picture">
+                        <pic:nvPicPr>
+                          <pic:cNvPr id="0" name="template.png"/>
+                          <pic:cNvPicPr/>
+                        </pic:nvPicPr>
+                        <pic:blipFill>
+                          <a:blip r:embed="rId4" cstate="print"/>
+                          <a:stretch>
+                            <a:fillRect/>
+                          </a:stretch>
+                        </pic:blipFill>
+                        <pic:spPr>
+                          <a:xfrm>
+                            <a:off x="0" y="0"/>
+                            <a:ext cx="790575" cy="847045"/>
+                          </a:xfrm>
+                          <a:prstGeom prst="rect">
+                            <a:avLst/>
+                          </a:prstGeom>
+                        </pic:spPr>
+                      </pic:pic>
+                    </a:graphicData>
+                  </a:graphic>
+                </wp:inline>
+              </w:drawing>
+            </w:r>
+            <w:bookmarkEnd w:id="0"/>
+          </w:p>
+        </w:tc>
+      </w:tr>
+    </w:tbl>
     <w:p>
       <w:pPr>
         <w:pStyle w:val="Standard"/>
       </w:pPr>
-      <w:r>
-        <w:t>Name </w:t>
-      </w:r>
-      <w:proofErr w:type="gramStart"/>
-      <w:r>
-        <w:t>:</w:t>
-      </w:r>
-      <w:proofErr w:type="gramEnd"/>
-      <w:r>
-        <w:fldChar w:fldCharType="begin"/>
-      </w:r>
-      <w:r>
-        <w:instrText xml:space="preserve"> MERGEFIELD  $user.FirstName  \* MERGEFORMAT </w:instrText>
-      </w:r>
-      <w:r>
-        <w:fldChar w:fldCharType="separate"/>
-      </w:r>
+    </w:p>
+    <w:p>
+      <w:pPr>
+        <w:pStyle w:val="Titre1"/>
+        <w:pBdr>
+          <w:top w:val="single" w:sz="4" w:space="1" w:color="999999"/>
+          <w:left w:val="single" w:sz="4" w:space="4" w:color="999999"/>
+          <w:bottom w:val="single" w:sz="4" w:space="1" w:color="999999"/>
+          <w:right w:val="single" w:sz="4" w:space="4" w:color="999999"/>
+        </w:pBdr>
+        <w:shd w:val="clear" w:color="auto" w:fill="E6E6E6"/>
+        <w:rPr>
+          <w:b w:val="0"/>
+          <w:bCs w:val="0"/>
+          <w:color w:val="333333"/>
+          <w:sz w:val="24"/>
+        </w:rPr>
+      </w:pPr>
       <w:r>
         <w:rPr>
-          <w:noProof/>
+          <w:b w:val="0"/>
+          <w:bCs w:val="0"/>
+          <w:color w:val="333333"/>
+          <w:sz w:val="24"/>
         </w:rPr>
-        <w:t>«$user.FirstName»</w:t>
-      </w:r>
-      <w:r>
-        <w:fldChar w:fldCharType="end"/>
+        <w:t>Formation</w:t>
       </w:r>
     </w:p>
     <w:p>
@@ -38,21 +134,85 @@
         <w:pStyle w:val="Standard"/>
       </w:pPr>
       <w:r>
-        <w:t>Last Name </w:t>
+        <w:t>TODO</w:t>
       </w:r>
-      <w:proofErr w:type="gramStart"/>
+    </w:p>
+    <w:p>
+      <w:pPr>
+        <w:pStyle w:val="Titre1"/>
+        <w:pBdr>
+          <w:top w:val="single" w:sz="4" w:space="1" w:color="999999"/>
+          <w:left w:val="single" w:sz="4" w:space="4" w:color="999999"/>
+          <w:bottom w:val="single" w:sz="4" w:space="1" w:color="999999"/>
+          <w:right w:val="single" w:sz="4" w:space="4" w:color="999999"/>
+        </w:pBdr>
+        <w:shd w:val="clear" w:color="auto" w:fill="E6E6E6"/>
+        <w:rPr>
+          <w:b w:val="0"/>
+          <w:bCs w:val="0"/>
+          <w:color w:val="333333"/>
+          <w:sz w:val="24"/>
+        </w:rPr>
+      </w:pPr>
       <w:r>
-        <w:t>:</w:t>
+        <w:rPr>
+          <w:b w:val="0"/>
+          <w:bCs w:val="0"/>
+          <w:color w:val="333333"/>
+          <w:sz w:val="24"/>
+        </w:rPr>
+        <w:t>Connaissances Informatiques</w:t>
       </w:r>
-      <w:proofErr w:type="gramEnd"/>
-      <w:fldSimple w:instr=" MERGEFIELD  $user.LastName  \* MERGEFORMAT ">
-        <w:r>
-          <w:rPr>
-            <w:noProof/>
-          </w:rPr>
-          <w:t>«$user.LastName»</w:t>
-        </w:r>
-      </w:fldSimple>
+    </w:p>
+    <w:p>
+      <w:pPr>
+        <w:pStyle w:val="Standard"/>
+      </w:pPr>
+      <w:r>
+        <w:t>TODO</w:t>
+      </w:r>
+    </w:p>
+    <w:p>
+      <w:pPr>
+        <w:pStyle w:val="Titre1"/>
+        <w:pBdr>
+          <w:top w:val="single" w:sz="4" w:space="1" w:color="999999"/>
+          <w:left w:val="single" w:sz="4" w:space="4" w:color="999999"/>
+          <w:bottom w:val="single" w:sz="4" w:space="1" w:color="999999"/>
+          <w:right w:val="single" w:sz="4" w:space="4" w:color="999999"/>
+        </w:pBdr>
+        <w:shd w:val="clear" w:color="auto" w:fill="E6E6E6"/>
+        <w:rPr>
+          <w:b w:val="0"/>
+          <w:bCs w:val="0"/>
+          <w:color w:val="333333"/>
+          <w:sz w:val="24"/>
+        </w:rPr>
+      </w:pPr>
+      <w:r>
+        <w:rPr>
+          <w:b w:val="0"/>
+          <w:bCs w:val="0"/>
+          <w:color w:val="333333"/>
+          <w:sz w:val="24"/>
+        </w:rPr>
+        <w:t>Expériences professionnelles</w:t>
+      </w:r>
+    </w:p>
+    <w:p>
+      <w:pPr>
+        <w:rPr>
+          <w:rFonts w:ascii="Book Antiqua" w:hAnsi="Book Antiqua"/>
+          <w:sz w:val="24"/>
+        </w:rPr>
+      </w:pPr>
+      <w:r>
+        <w:rPr>
+          <w:rFonts w:ascii="Book Antiqua" w:hAnsi="Book Antiqua"/>
+          <w:sz w:val="24"/>
+        </w:rPr>
+        <w:t>TODO</w:t>
+      </w:r>
     </w:p>
     <w:p>
       <w:pPr>
@@ -88,7 +248,7 @@
   </w:docDefaults>
   <w:latentStyles w:defLockedState="0" w:defUIPriority="99" w:defSemiHidden="1" w:defUnhideWhenUsed="1" w:defQFormat="0" w:count="267">
     <w:lsdException w:name="Normal" w:semiHidden="0" w:uiPriority="0" w:unhideWhenUsed="0" w:qFormat="1"/>
-    <w:lsdException w:name="heading 1" w:semiHidden="0" w:uiPriority="9" w:unhideWhenUsed="0" w:qFormat="1"/>
+    <w:lsdException w:name="heading 1" w:semiHidden="0" w:uiPriority="0" w:unhideWhenUsed="0" w:qFormat="1"/>
     <w:lsdException w:name="heading 2" w:uiPriority="9" w:qFormat="1"/>
     <w:lsdException w:name="heading 3" w:uiPriority="9" w:qFormat="1"/>
     <w:lsdException w:name="heading 4" w:uiPriority="9" w:qFormat="1"/>
@@ -228,6 +388,34 @@
   <w:style w:type="paragraph" w:default="1" w:styleId="Normal">
     <w:name w:val="Normal"/>
     <w:qFormat/>
+    <w:rsid w:val="004D7177"/>
+  </w:style>
+  <w:style w:type="paragraph" w:styleId="Titre1">
+    <w:name w:val="heading 1"/>
+    <w:basedOn w:val="Normal"/>
+    <w:next w:val="Normal"/>
+    <w:link w:val="Titre1Car"/>
+    <w:qFormat/>
+    <w:rsid w:val="00893DD7"/>
+    <w:pPr>
+      <w:keepNext/>
+      <w:pBdr>
+        <w:top w:val="single" w:sz="4" w:space="1" w:color="auto"/>
+        <w:left w:val="single" w:sz="4" w:space="4" w:color="auto"/>
+        <w:bottom w:val="single" w:sz="4" w:space="1" w:color="auto"/>
+        <w:right w:val="single" w:sz="4" w:space="4" w:color="auto"/>
+      </w:pBdr>
+      <w:shd w:val="clear" w:color="auto" w:fill="E0E0E0"/>
+      <w:spacing w:after="0" w:line="240" w:lineRule="auto"/>
+      <w:outlineLvl w:val="0"/>
+    </w:pPr>
+    <w:rPr>
+      <w:rFonts w:ascii="Book Antiqua" w:eastAsia="Times New Roman" w:hAnsi="Book Antiqua" w:cs="Times New Roman"/>
+      <w:b/>
+      <w:bCs/>
+      <w:sz w:val="20"/>
+      <w:szCs w:val="24"/>
+    </w:rPr>
   </w:style>
   <w:style w:type="character" w:default="1" w:styleId="Policepardfaut">
     <w:name w:val="Default Paragraph Font"/>
@@ -322,6 +510,76 @@
     <w:pPr>
       <w:suppressLineNumbers/>
     </w:pPr>
+  </w:style>
+  <w:style w:type="table" w:styleId="Grilledutableau">
+    <w:name w:val="Table Grid"/>
+    <w:basedOn w:val="TableauNormal"/>
+    <w:uiPriority w:val="59"/>
+    <w:rsid w:val="00893DD7"/>
+    <w:pPr>
+      <w:spacing w:after="0" w:line="240" w:lineRule="auto"/>
+    </w:pPr>
+    <w:tblPr>
+      <w:tblInd w:w="0" w:type="dxa"/>
+      <w:tblBorders>
+        <w:top w:val="single" w:sz="4" w:space="0" w:color="auto"/>
+        <w:left w:val="single" w:sz="4" w:space="0" w:color="auto"/>
+        <w:bottom w:val="single" w:sz="4" w:space="0" w:color="auto"/>
+        <w:right w:val="single" w:sz="4" w:space="0" w:color="auto"/>
+        <w:insideH w:val="single" w:sz="4" w:space="0" w:color="auto"/>
+        <w:insideV w:val="single" w:sz="4" w:space="0" w:color="auto"/>
+      </w:tblBorders>
+      <w:tblCellMar>
+        <w:top w:w="0" w:type="dxa"/>
+        <w:left w:w="108" w:type="dxa"/>
+        <w:bottom w:w="0" w:type="dxa"/>
+        <w:right w:w="108" w:type="dxa"/>
+      </w:tblCellMar>
+    </w:tblPr>
+  </w:style>
+  <w:style w:type="paragraph" w:styleId="Textedebulles">
+    <w:name w:val="Balloon Text"/>
+    <w:basedOn w:val="Normal"/>
+    <w:link w:val="TextedebullesCar"/>
+    <w:uiPriority w:val="99"/>
+    <w:semiHidden/>
+    <w:unhideWhenUsed/>
+    <w:rsid w:val="00893DD7"/>
+    <w:pPr>
+      <w:spacing w:after="0" w:line="240" w:lineRule="auto"/>
+    </w:pPr>
+    <w:rPr>
+      <w:rFonts w:ascii="Tahoma" w:hAnsi="Tahoma" w:cs="Tahoma"/>
+      <w:sz w:val="16"/>
+      <w:szCs w:val="16"/>
+    </w:rPr>
+  </w:style>
+  <w:style w:type="character" w:customStyle="1" w:styleId="TextedebullesCar">
+    <w:name w:val="Texte de bulles Car"/>
+    <w:basedOn w:val="Policepardfaut"/>
+    <w:link w:val="Textedebulles"/>
+    <w:uiPriority w:val="99"/>
+    <w:semiHidden/>
+    <w:rsid w:val="00893DD7"/>
+    <w:rPr>
+      <w:rFonts w:ascii="Tahoma" w:hAnsi="Tahoma" w:cs="Tahoma"/>
+      <w:sz w:val="16"/>
+      <w:szCs w:val="16"/>
+    </w:rPr>
+  </w:style>
+  <w:style w:type="character" w:customStyle="1" w:styleId="Titre1Car">
+    <w:name w:val="Titre 1 Car"/>
+    <w:basedOn w:val="Policepardfaut"/>
+    <w:link w:val="Titre1"/>
+    <w:rsid w:val="00893DD7"/>
+    <w:rPr>
+      <w:rFonts w:ascii="Book Antiqua" w:eastAsia="Times New Roman" w:hAnsi="Book Antiqua" w:cs="Times New Roman"/>
+      <w:b/>
+      <w:bCs/>
+      <w:sz w:val="20"/>
+      <w:szCs w:val="24"/>
+      <w:shd w:val="clear" w:color="auto" w:fill="E0E0E0"/>
+    </w:rPr>
   </w:style>
 </w:styles>
 </file>

</xml_diff>

<commit_message>
Fix problem with broken reporting.
</commit_message>
<xml_diff>
--- a/commons/fr.opensagres.xdocreport.eclipse.demo.resume/src/fr/opensagres/xdocreport/eclipse/demo/resume/internal/reporting/Resume.docx
+++ b/commons/fr.opensagres.xdocreport.eclipse.demo.resume/src/fr/opensagres/xdocreport/eclipse/demo/resume/internal/reporting/Resume.docx
@@ -24,24 +24,24 @@
             <w:pPr>
               <w:pStyle w:val="Standard"/>
             </w:pPr>
-            <w:fldSimple w:instr=" MERGEFIELD  $user.FirstName  \* MERGEFORMAT ">
+            <w:fldSimple w:instr=" MERGEFIELD  $person.FirstName  \* MERGEFORMAT ">
+              <w:r>
+                <w:rPr>
+                  <w:noProof/>
+                </w:rPr>
+                <w:t>«$person.FirstName»</w:t>
+              </w:r>
+            </w:fldSimple>
+            <w:r>
+              <w:t xml:space="preserve"> </w:t>
+            </w:r>
+            <w:fldSimple w:instr=" MERGEFIELD  $person.LastName  \* MERGEFORMAT ">
               <w:r>
                 <w:rPr>
                   <w:b/>
                   <w:noProof/>
                 </w:rPr>
-                <w:t>«$user.FirstName»</w:t>
-              </w:r>
-            </w:fldSimple>
-            <w:r>
-              <w:t xml:space="preserve"> </w:t>
-            </w:r>
-            <w:fldSimple w:instr=" MERGEFIELD  $user.LastName  \* MERGEFORMAT ">
-              <w:r>
-                <w:rPr>
-                  <w:noProof/>
-                </w:rPr>
-                <w:t>«$user.LastName»</w:t>
+                <w:t>«$person.LastName»</w:t>
               </w:r>
             </w:fldSimple>
           </w:p>
@@ -56,6 +56,10 @@
             </w:pPr>
             <w:bookmarkStart w:id="0" w:name="photo"/>
             <w:r>
+              <w:rPr>
+                <w:noProof/>
+                <w:lang w:bidi="ar-SA"/>
+              </w:rPr>
               <w:drawing>
                 <wp:inline distT="0" distB="0" distL="0" distR="0">
                   <wp:extent cx="790575" cy="847045"/>

</xml_diff>

<commit_message>
Add experiences+diplomas in the resume.
</commit_message>
<xml_diff>
--- a/commons/fr.opensagres.xdocreport.eclipse.demo.resume/src/fr/opensagres/xdocreport/eclipse/demo/resume/internal/reporting/Resume.docx
+++ b/commons/fr.opensagres.xdocreport.eclipse.demo.resume/src/fr/opensagres/xdocreport/eclipse/demo/resume/internal/reporting/Resume.docx
@@ -27,6 +27,7 @@
             <w:fldSimple w:instr=" MERGEFIELD  $person.FirstName  \* MERGEFORMAT ">
               <w:r>
                 <w:rPr>
+                  <w:b/>
                   <w:noProof/>
                 </w:rPr>
                 <w:t>«$person.FirstName»</w:t>
@@ -44,6 +45,30 @@
                 <w:t>«$person.LastName»</w:t>
               </w:r>
             </w:fldSimple>
+          </w:p>
+          <w:p>
+            <w:pPr>
+              <w:pStyle w:val="Standard"/>
+            </w:pPr>
+            <w:r>
+              <w:t>Tel :</w:t>
+            </w:r>
+          </w:p>
+          <w:p>
+            <w:pPr>
+              <w:pStyle w:val="Standard"/>
+            </w:pPr>
+            <w:r>
+              <w:t>Portable :</w:t>
+            </w:r>
+          </w:p>
+          <w:p>
+            <w:pPr>
+              <w:pStyle w:val="Standard"/>
+            </w:pPr>
+            <w:r>
+              <w:t>Email :</w:t>
+            </w:r>
           </w:p>
         </w:tc>
         <w:tc>
@@ -133,13 +158,94 @@
         <w:t>Formation</w:t>
       </w:r>
     </w:p>
+    <w:tbl>
+      <w:tblPr>
+        <w:tblW w:w="0" w:type="auto"/>
+        <w:tblBorders>
+          <w:top w:val="single" w:sz="4" w:space="0" w:color="auto"/>
+          <w:left w:val="single" w:sz="4" w:space="0" w:color="auto"/>
+          <w:bottom w:val="single" w:sz="4" w:space="0" w:color="auto"/>
+          <w:right w:val="single" w:sz="4" w:space="0" w:color="auto"/>
+          <w:insideH w:val="single" w:sz="4" w:space="0" w:color="auto"/>
+          <w:insideV w:val="single" w:sz="4" w:space="0" w:color="auto"/>
+        </w:tblBorders>
+        <w:tblCellMar>
+          <w:left w:w="70" w:type="dxa"/>
+          <w:right w:w="70" w:type="dxa"/>
+        </w:tblCellMar>
+        <w:tblLook w:val="0000"/>
+      </w:tblPr>
+      <w:tblGrid>
+        <w:gridCol w:w="2055"/>
+        <w:gridCol w:w="7157"/>
+      </w:tblGrid>
+      <w:tr>
+        <w:tc>
+          <w:tcPr>
+            <w:tcW w:w="2055" w:type="dxa"/>
+            <w:tcBorders>
+              <w:top w:val="nil"/>
+              <w:left w:val="nil"/>
+              <w:bottom w:val="nil"/>
+              <w:right w:val="nil"/>
+            </w:tcBorders>
+          </w:tcPr>
+          <w:p>
+            <w:pPr>
+              <w:rPr>
+                <w:sz w:val="24"/>
+              </w:rPr>
+            </w:pPr>
+            <w:r>
+              <w:rPr>
+                <w:rFonts w:ascii="Book Antiqua" w:hAnsi="Book Antiqua"/>
+                <w:sz w:val="24"/>
+              </w:rPr>
+              <w:t>TODO </w:t>
+            </w:r>
+          </w:p>
+        </w:tc>
+        <w:tc>
+          <w:tcPr>
+            <w:tcW w:w="7157" w:type="dxa"/>
+            <w:tcBorders>
+              <w:top w:val="nil"/>
+              <w:left w:val="nil"/>
+              <w:bottom w:val="nil"/>
+              <w:right w:val="nil"/>
+            </w:tcBorders>
+          </w:tcPr>
+          <w:p>
+            <w:pPr>
+              <w:rPr>
+                <w:sz w:val="24"/>
+              </w:rPr>
+            </w:pPr>
+            <w:r>
+              <w:rPr>
+                <w:rFonts w:ascii="Book Antiqua" w:hAnsi="Book Antiqua"/>
+                <w:sz w:val="24"/>
+              </w:rPr>
+              <w:t xml:space="preserve">: </w:t>
+            </w:r>
+            <w:fldSimple w:instr=" MERGEFIELD  $diplomas.Label  \* MERGEFORMAT ">
+              <w:r>
+                <w:rPr>
+                  <w:rFonts w:ascii="Book Antiqua" w:hAnsi="Book Antiqua"/>
+                  <w:noProof/>
+                  <w:sz w:val="24"/>
+                </w:rPr>
+                <w:t>«$diplomas.Label»</w:t>
+              </w:r>
+            </w:fldSimple>
+          </w:p>
+        </w:tc>
+      </w:tr>
+    </w:tbl>
     <w:p>
       <w:pPr>
         <w:pStyle w:val="Standard"/>
       </w:pPr>
-      <w:r>
-        <w:t>TODO</w:t>
-      </w:r>
     </w:p>
     <w:p>
       <w:pPr>
@@ -178,6 +284,11 @@
     </w:p>
     <w:p>
       <w:pPr>
+        <w:pStyle w:val="Standard"/>
+      </w:pPr>
+    </w:p>
+    <w:p>
+      <w:pPr>
         <w:pStyle w:val="Titre1"/>
         <w:pBdr>
           <w:top w:val="single" w:sz="4" w:space="1" w:color="999999"/>
@@ -203,20 +314,108 @@
         <w:t>Expériences professionnelles</w:t>
       </w:r>
     </w:p>
+    <w:tbl>
+      <w:tblPr>
+        <w:tblW w:w="0" w:type="auto"/>
+        <w:tblBorders>
+          <w:top w:val="single" w:sz="4" w:space="0" w:color="auto"/>
+          <w:left w:val="single" w:sz="4" w:space="0" w:color="auto"/>
+          <w:bottom w:val="single" w:sz="4" w:space="0" w:color="auto"/>
+          <w:right w:val="single" w:sz="4" w:space="0" w:color="auto"/>
+          <w:insideH w:val="single" w:sz="4" w:space="0" w:color="auto"/>
+          <w:insideV w:val="single" w:sz="4" w:space="0" w:color="auto"/>
+        </w:tblBorders>
+        <w:tblCellMar>
+          <w:left w:w="70" w:type="dxa"/>
+          <w:right w:w="70" w:type="dxa"/>
+        </w:tblCellMar>
+        <w:tblLook w:val="0000"/>
+      </w:tblPr>
+      <w:tblGrid>
+        <w:gridCol w:w="2338"/>
+        <w:gridCol w:w="6874"/>
+      </w:tblGrid>
+      <w:tr>
+        <w:tc>
+          <w:tcPr>
+            <w:tcW w:w="2338" w:type="dxa"/>
+            <w:tcBorders>
+              <w:top w:val="nil"/>
+              <w:left w:val="nil"/>
+              <w:bottom w:val="nil"/>
+              <w:right w:val="nil"/>
+            </w:tcBorders>
+          </w:tcPr>
+          <w:p>
+            <w:pPr>
+              <w:rPr>
+                <w:rFonts w:ascii="Book Antiqua" w:hAnsi="Book Antiqua"/>
+                <w:i/>
+                <w:iCs/>
+                <w:sz w:val="24"/>
+              </w:rPr>
+            </w:pPr>
+            <w:r>
+              <w:rPr>
+                <w:rFonts w:ascii="Book Antiqua" w:hAnsi="Book Antiqua"/>
+                <w:i/>
+                <w:iCs/>
+                <w:sz w:val="24"/>
+              </w:rPr>
+              <w:t>TODO</w:t>
+            </w:r>
+          </w:p>
+        </w:tc>
+        <w:tc>
+          <w:tcPr>
+            <w:tcW w:w="6874" w:type="dxa"/>
+            <w:tcBorders>
+              <w:top w:val="nil"/>
+              <w:left w:val="nil"/>
+              <w:bottom w:val="nil"/>
+              <w:right w:val="nil"/>
+            </w:tcBorders>
+          </w:tcPr>
+          <w:p>
+            <w:pPr>
+              <w:pStyle w:val="Titre2"/>
+              <w:rPr>
+                <w:sz w:val="24"/>
+              </w:rPr>
+            </w:pPr>
+            <w:fldSimple w:instr=" MERGEFIELD  $experiences.Title  \* MERGEFORMAT ">
+              <w:r>
+                <w:rPr>
+                  <w:noProof/>
+                  <w:sz w:val="24"/>
+                </w:rPr>
+                <w:t>«$experiences.Title»</w:t>
+              </w:r>
+            </w:fldSimple>
+          </w:p>
+          <w:p>
+            <w:pPr>
+              <w:rPr>
+                <w:sz w:val="24"/>
+              </w:rPr>
+            </w:pPr>
+            <w:fldSimple w:instr=" MERGEFIELD  $experiences.Detail  \* MERGEFORMAT ">
+              <w:r>
+                <w:rPr>
+                  <w:noProof/>
+                  <w:sz w:val="24"/>
+                </w:rPr>
+                <w:t>«$experiences.Detail»</w:t>
+              </w:r>
+            </w:fldSimple>
+          </w:p>
+        </w:tc>
+      </w:tr>
+    </w:tbl>
     <w:p>
       <w:pPr>
-        <w:rPr>
-          <w:rFonts w:ascii="Book Antiqua" w:hAnsi="Book Antiqua"/>
-          <w:sz w:val="24"/>
-        </w:rPr>
+        <w:pStyle w:val="Standard"/>
       </w:pPr>
-      <w:r>
-        <w:rPr>
-          <w:rFonts w:ascii="Book Antiqua" w:hAnsi="Book Antiqua"/>
-          <w:sz w:val="24"/>
-        </w:rPr>
-        <w:t>TODO</w:t>
-      </w:r>
     </w:p>
     <w:p>
       <w:pPr>
@@ -421,6 +620,31 @@
       <w:szCs w:val="24"/>
     </w:rPr>
   </w:style>
+  <w:style w:type="paragraph" w:styleId="Titre2">
+    <w:name w:val="heading 2"/>
+    <w:basedOn w:val="Normal"/>
+    <w:next w:val="Normal"/>
+    <w:link w:val="Titre2Car"/>
+    <w:uiPriority w:val="9"/>
+    <w:semiHidden/>
+    <w:unhideWhenUsed/>
+    <w:qFormat/>
+    <w:rsid w:val="00525AC1"/>
+    <w:pPr>
+      <w:keepNext/>
+      <w:keepLines/>
+      <w:spacing w:before="200" w:after="0"/>
+      <w:outlineLvl w:val="1"/>
+    </w:pPr>
+    <w:rPr>
+      <w:rFonts w:asciiTheme="majorHAnsi" w:eastAsiaTheme="majorEastAsia" w:hAnsiTheme="majorHAnsi" w:cstheme="majorBidi"/>
+      <w:b/>
+      <w:bCs/>
+      <w:color w:val="4F81BD" w:themeColor="accent1"/>
+      <w:sz w:val="26"/>
+      <w:szCs w:val="26"/>
+    </w:rPr>
+  </w:style>
   <w:style w:type="character" w:default="1" w:styleId="Policepardfaut">
     <w:name w:val="Default Paragraph Font"/>
     <w:uiPriority w:val="1"/>
@@ -583,6 +807,22 @@
       <w:sz w:val="20"/>
       <w:szCs w:val="24"/>
       <w:shd w:val="clear" w:color="auto" w:fill="E0E0E0"/>
+    </w:rPr>
+  </w:style>
+  <w:style w:type="character" w:customStyle="1" w:styleId="Titre2Car">
+    <w:name w:val="Titre 2 Car"/>
+    <w:basedOn w:val="Policepardfaut"/>
+    <w:link w:val="Titre2"/>
+    <w:uiPriority w:val="9"/>
+    <w:semiHidden/>
+    <w:rsid w:val="00525AC1"/>
+    <w:rPr>
+      <w:rFonts w:asciiTheme="majorHAnsi" w:eastAsiaTheme="majorEastAsia" w:hAnsiTheme="majorHAnsi" w:cstheme="majorBidi"/>
+      <w:b/>
+      <w:bCs/>
+      <w:color w:val="4F81BD" w:themeColor="accent1"/>
+      <w:sz w:val="26"/>
+      <w:szCs w:val="26"/>
     </w:rPr>
   </w:style>
 </w:styles>

</xml_diff>

<commit_message>
Manage Add/remove diploma/experiences/hobby, improve layout for wiki editor.
</commit_message>
<xml_diff>
--- a/commons/fr.opensagres.xdocreport.eclipse.demo.resume/src/fr/opensagres/xdocreport/eclipse/demo/resume/internal/reporting/Resume.docx
+++ b/commons/fr.opensagres.xdocreport.eclipse.demo.resume/src/fr/opensagres/xdocreport/eclipse/demo/resume/internal/reporting/Resume.docx
@@ -63,12 +63,32 @@
             </w:r>
           </w:p>
           <w:p>
+            <w:r>
+              <w:sym w:font="Wingdings" w:char="F02A"/>
+            </w:r>
+            <w:r>
+              <w:t> </w:t>
+            </w:r>
+            <w:r>
+              <w:t>:</w:t>
+            </w:r>
+            <w:r>
+              <w:t xml:space="preserve"> </w:t>
+            </w:r>
+            <w:hyperlink r:id="rId4" w:history="1">
+              <w:r>
+                <w:rPr>
+                  <w:rStyle w:val="Lienhypertexte"/>
+                  <w:noProof/>
+                </w:rPr>
+                <w:t>$person.Email</w:t>
+              </w:r>
+            </w:hyperlink>
+          </w:p>
+          <w:p>
             <w:pPr>
               <w:pStyle w:val="Standard"/>
             </w:pPr>
-            <w:r>
-              <w:t>Email :</w:t>
-            </w:r>
           </w:p>
         </w:tc>
         <w:tc>
@@ -101,7 +121,7 @@
                           <pic:cNvPicPr/>
                         </pic:nvPicPr>
                         <pic:blipFill>
-                          <a:blip r:embed="rId4" cstate="print"/>
+                          <a:blip r:embed="rId5" cstate="print"/>
                           <a:stretch>
                             <a:fillRect/>
                           </a:stretch>
@@ -414,6 +434,101 @@
     </w:tbl>
     <w:p>
       <w:pPr>
+        <w:rPr>
+          <w:rFonts w:ascii="Book Antiqua" w:hAnsi="Book Antiqua"/>
+          <w:sz w:val="24"/>
+        </w:rPr>
+      </w:pPr>
+    </w:p>
+    <w:p>
+      <w:pPr>
+        <w:pStyle w:val="Titre1"/>
+        <w:pBdr>
+          <w:top w:val="single" w:sz="4" w:space="1" w:color="999999"/>
+          <w:left w:val="single" w:sz="4" w:space="4" w:color="999999"/>
+          <w:bottom w:val="single" w:sz="4" w:space="1" w:color="999999"/>
+          <w:right w:val="single" w:sz="4" w:space="4" w:color="999999"/>
+        </w:pBdr>
+        <w:shd w:val="clear" w:color="auto" w:fill="E6E6E6"/>
+        <w:rPr>
+          <w:b w:val="0"/>
+          <w:bCs w:val="0"/>
+          <w:color w:val="333333"/>
+          <w:sz w:val="24"/>
+        </w:rPr>
+      </w:pPr>
+      <w:r>
+        <w:rPr>
+          <w:b w:val="0"/>
+          <w:bCs w:val="0"/>
+          <w:color w:val="333333"/>
+          <w:sz w:val="24"/>
+        </w:rPr>
+        <w:t>Activités annexes et centres d'intérêt</w:t>
+      </w:r>
+    </w:p>
+    <w:p>
+      <w:pPr>
+        <w:rPr>
+          <w:sz w:val="24"/>
+        </w:rPr>
+      </w:pPr>
+    </w:p>
+    <w:tbl>
+      <w:tblPr>
+        <w:tblW w:w="9798" w:type="dxa"/>
+        <w:tblBorders>
+          <w:top w:val="single" w:sz="4" w:space="0" w:color="auto"/>
+          <w:left w:val="single" w:sz="4" w:space="0" w:color="auto"/>
+          <w:bottom w:val="single" w:sz="4" w:space="0" w:color="auto"/>
+          <w:right w:val="single" w:sz="4" w:space="0" w:color="auto"/>
+          <w:insideH w:val="single" w:sz="4" w:space="0" w:color="auto"/>
+          <w:insideV w:val="single" w:sz="4" w:space="0" w:color="auto"/>
+        </w:tblBorders>
+        <w:tblCellMar>
+          <w:left w:w="70" w:type="dxa"/>
+          <w:right w:w="70" w:type="dxa"/>
+        </w:tblCellMar>
+        <w:tblLook w:val="0000"/>
+      </w:tblPr>
+      <w:tblGrid>
+        <w:gridCol w:w="9798"/>
+      </w:tblGrid>
+      <w:tr>
+        <w:trPr>
+          <w:trHeight w:val="412"/>
+        </w:trPr>
+        <w:tc>
+          <w:tcPr>
+            <w:tcW w:w="9798" w:type="dxa"/>
+            <w:tcBorders>
+              <w:top w:val="nil"/>
+              <w:left w:val="nil"/>
+              <w:bottom w:val="nil"/>
+              <w:right w:val="nil"/>
+            </w:tcBorders>
+          </w:tcPr>
+          <w:p>
+            <w:pPr>
+              <w:rPr>
+                <w:sz w:val="24"/>
+              </w:rPr>
+            </w:pPr>
+            <w:fldSimple w:instr=" MERGEFIELD  $hobbies.Label  \* MERGEFORMAT ">
+              <w:r>
+                <w:rPr>
+                  <w:noProof/>
+                  <w:sz w:val="24"/>
+                </w:rPr>
+                <w:t>«$hobbies.Label»</w:t>
+              </w:r>
+            </w:fldSimple>
+          </w:p>
+        </w:tc>
+      </w:tr>
+    </w:tbl>
+    <w:p>
+      <w:pPr>
         <w:pStyle w:val="Standard"/>
       </w:pPr>
     </w:p>
@@ -823,6 +938,17 @@
       <w:color w:val="4F81BD" w:themeColor="accent1"/>
       <w:sz w:val="26"/>
       <w:szCs w:val="26"/>
+    </w:rPr>
+  </w:style>
+  <w:style w:type="character" w:styleId="Lienhypertexte">
+    <w:name w:val="Hyperlink"/>
+    <w:basedOn w:val="Policepardfaut"/>
+    <w:uiPriority w:val="99"/>
+    <w:unhideWhenUsed/>
+    <w:rsid w:val="00D275E2"/>
+    <w:rPr>
+      <w:color w:val="0000FF" w:themeColor="hyperlink"/>
+      <w:u w:val="single"/>
     </w:rPr>
   </w:style>
 </w:styles>

</xml_diff>

<commit_message>
Replace Dioloma -> Education.
</commit_message>
<xml_diff>
--- a/commons/fr.opensagres.xdocreport.eclipse.demo.resume/src/fr/opensagres/xdocreport/eclipse/demo/resume/internal/reporting/Resume.docx
+++ b/commons/fr.opensagres.xdocreport.eclipse.demo.resume/src/fr/opensagres/xdocreport/eclipse/demo/resume/internal/reporting/Resume.docx
@@ -248,14 +248,12 @@
               </w:rPr>
               <w:t xml:space="preserve">: </w:t>
             </w:r>
-            <w:fldSimple w:instr=" MERGEFIELD  $diplomas.Label  \* MERGEFORMAT ">
+            <w:fldSimple w:instr=" MERGEFIELD  $educations.Label  \* MERGEFORMAT ">
               <w:r>
                 <w:rPr>
-                  <w:rFonts w:ascii="Book Antiqua" w:hAnsi="Book Antiqua"/>
                   <w:noProof/>
-                  <w:sz w:val="24"/>
                 </w:rPr>
-                <w:t>«$diplomas.Label»</w:t>
+                <w:t>«$educations.Label»</w:t>
               </w:r>
             </w:fldSimple>
           </w:p>

</xml_diff>

<commit_message>
Revert "Replace Dioloma -> Education."
This reverts commit e53a2989e3fff323af68fdb1143b3610c6ca5e49.
</commit_message>
<xml_diff>
--- a/commons/fr.opensagres.xdocreport.eclipse.demo.resume/src/fr/opensagres/xdocreport/eclipse/demo/resume/internal/reporting/Resume.docx
+++ b/commons/fr.opensagres.xdocreport.eclipse.demo.resume/src/fr/opensagres/xdocreport/eclipse/demo/resume/internal/reporting/Resume.docx
@@ -248,12 +248,14 @@
               </w:rPr>
               <w:t xml:space="preserve">: </w:t>
             </w:r>
-            <w:fldSimple w:instr=" MERGEFIELD  $educations.Label  \* MERGEFORMAT ">
+            <w:fldSimple w:instr=" MERGEFIELD  $diplomas.Label  \* MERGEFORMAT ">
               <w:r>
                 <w:rPr>
+                  <w:rFonts w:ascii="Book Antiqua" w:hAnsi="Book Antiqua"/>
                   <w:noProof/>
+                  <w:sz w:val="24"/>
                 </w:rPr>
-                <w:t>«$educations.Label»</w:t>
+                <w:t>«$diplomas.Label»</w:t>
               </w:r>
             </w:fldSimple>
           </w:p>

</xml_diff>

<commit_message>
Diploma -> Education for docx.
</commit_message>
<xml_diff>
--- a/commons/fr.opensagres.xdocreport.eclipse.demo.resume/src/fr/opensagres/xdocreport/eclipse/demo/resume/internal/reporting/Resume.docx
+++ b/commons/fr.opensagres.xdocreport.eclipse.demo.resume/src/fr/opensagres/xdocreport/eclipse/demo/resume/internal/reporting/Resume.docx
@@ -248,14 +248,12 @@
               </w:rPr>
               <w:t xml:space="preserve">: </w:t>
             </w:r>
-            <w:fldSimple w:instr=" MERGEFIELD  $diplomas.Label  \* MERGEFORMAT ">
+            <w:fldSimple w:instr=" MERGEFIELD  $educations.Label  \* MERGEFORMAT ">
               <w:r>
                 <w:rPr>
-                  <w:rFonts w:ascii="Book Antiqua" w:hAnsi="Book Antiqua"/>
                   <w:noProof/>
-                  <w:sz w:val="24"/>
                 </w:rPr>
-                <w:t>«$diplomas.Label»</w:t>
+                <w:t>«$educations.Label»</w:t>
               </w:r>
             </w:fldSimple>
           </w:p>

</xml_diff>

<commit_message>
Add date for education.
</commit_message>
<xml_diff>
--- a/commons/fr.opensagres.xdocreport.eclipse.demo.resume/src/fr/opensagres/xdocreport/eclipse/demo/resume/internal/reporting/Resume.docx
+++ b/commons/fr.opensagres.xdocreport.eclipse.demo.resume/src/fr/opensagres/xdocreport/eclipse/demo/resume/internal/reporting/Resume.docx
@@ -149,7 +149,25 @@
     <w:p>
       <w:pPr>
         <w:pStyle w:val="Standard"/>
+        <w:spacing w:before="240"/>
+        <w:jc w:val="center"/>
+        <w:rPr>
+          <w:b/>
+          <w:sz w:val="36"/>
+          <w:szCs w:val="36"/>
+        </w:rPr>
       </w:pPr>
+      <w:fldSimple w:instr=" MERGEFIELD  $resume.Title  \* MERGEFORMAT ">
+        <w:r>
+          <w:rPr>
+            <w:b/>
+            <w:noProof/>
+            <w:sz w:val="36"/>
+            <w:szCs w:val="36"/>
+          </w:rPr>
+          <w:t>«$resume.Title»</w:t>
+        </w:r>
+      </w:fldSimple>
     </w:p>
     <w:p>
       <w:pPr>
@@ -189,6 +207,7 @@
           <w:insideH w:val="single" w:sz="4" w:space="0" w:color="auto"/>
           <w:insideV w:val="single" w:sz="4" w:space="0" w:color="auto"/>
         </w:tblBorders>
+        <w:tblLayout w:type="fixed"/>
         <w:tblCellMar>
           <w:left w:w="70" w:type="dxa"/>
           <w:right w:w="70" w:type="dxa"/>
@@ -196,13 +215,13 @@
         <w:tblLook w:val="0000"/>
       </w:tblPr>
       <w:tblGrid>
-        <w:gridCol w:w="2055"/>
-        <w:gridCol w:w="7157"/>
+        <w:gridCol w:w="2338"/>
+        <w:gridCol w:w="7155"/>
       </w:tblGrid>
       <w:tr>
         <w:tc>
           <w:tcPr>
-            <w:tcW w:w="2055" w:type="dxa"/>
+            <w:tcW w:w="2338" w:type="dxa"/>
             <w:tcBorders>
               <w:top w:val="nil"/>
               <w:left w:val="nil"/>
@@ -212,22 +231,24 @@
           </w:tcPr>
           <w:p>
             <w:pPr>
+              <w:spacing w:before="60"/>
               <w:rPr>
                 <w:sz w:val="24"/>
               </w:rPr>
             </w:pPr>
-            <w:r>
-              <w:rPr>
-                <w:rFonts w:ascii="Book Antiqua" w:hAnsi="Book Antiqua"/>
-                <w:sz w:val="24"/>
-              </w:rPr>
-              <w:t>TODO </w:t>
-            </w:r>
+            <w:fldSimple w:instr=" MERGEFIELD  $educations.DateYear  \* MERGEFORMAT ">
+              <w:r>
+                <w:rPr>
+                  <w:noProof/>
+                </w:rPr>
+                <w:t>«$educations.DateYear»</w:t>
+              </w:r>
+            </w:fldSimple>
           </w:p>
         </w:tc>
         <w:tc>
           <w:tcPr>
-            <w:tcW w:w="7157" w:type="dxa"/>
+            <w:tcW w:w="7155" w:type="dxa"/>
             <w:tcBorders>
               <w:top w:val="nil"/>
               <w:left w:val="nil"/>

</xml_diff>

<commit_message>
- Embryon de DAO - Martin Lippert SpringExtensionFactory
</commit_message>
<xml_diff>
--- a/commons/fr.opensagres.xdocreport.eclipse.demo.resume/src/fr/opensagres/xdocreport/eclipse/demo/resume/internal/reporting/Resume.docx
+++ b/commons/fr.opensagres.xdocreport.eclipse.demo.resume/src/fr/opensagres/xdocreport/eclipse/demo/resume/internal/reporting/Resume.docx
@@ -149,7 +149,25 @@
     <w:p>
       <w:pPr>
         <w:pStyle w:val="Standard"/>
+        <w:spacing w:before="240"/>
+        <w:jc w:val="center"/>
+        <w:rPr>
+          <w:b/>
+          <w:sz w:val="36"/>
+          <w:szCs w:val="36"/>
+        </w:rPr>
       </w:pPr>
+      <w:fldSimple w:instr=" MERGEFIELD  $resume.Title  \* MERGEFORMAT ">
+        <w:r>
+          <w:rPr>
+            <w:b/>
+            <w:noProof/>
+            <w:sz w:val="36"/>
+            <w:szCs w:val="36"/>
+          </w:rPr>
+          <w:t>«$resume.Title»</w:t>
+        </w:r>
+      </w:fldSimple>
     </w:p>
     <w:p>
       <w:pPr>
@@ -189,6 +207,7 @@
           <w:insideH w:val="single" w:sz="4" w:space="0" w:color="auto"/>
           <w:insideV w:val="single" w:sz="4" w:space="0" w:color="auto"/>
         </w:tblBorders>
+        <w:tblLayout w:type="fixed"/>
         <w:tblCellMar>
           <w:left w:w="70" w:type="dxa"/>
           <w:right w:w="70" w:type="dxa"/>
@@ -196,13 +215,13 @@
         <w:tblLook w:val="0000"/>
       </w:tblPr>
       <w:tblGrid>
-        <w:gridCol w:w="2055"/>
-        <w:gridCol w:w="7157"/>
+        <w:gridCol w:w="2338"/>
+        <w:gridCol w:w="7155"/>
       </w:tblGrid>
       <w:tr>
         <w:tc>
           <w:tcPr>
-            <w:tcW w:w="2055" w:type="dxa"/>
+            <w:tcW w:w="2338" w:type="dxa"/>
             <w:tcBorders>
               <w:top w:val="nil"/>
               <w:left w:val="nil"/>
@@ -212,22 +231,24 @@
           </w:tcPr>
           <w:p>
             <w:pPr>
+              <w:spacing w:before="60"/>
               <w:rPr>
                 <w:sz w:val="24"/>
               </w:rPr>
             </w:pPr>
-            <w:r>
-              <w:rPr>
-                <w:rFonts w:ascii="Book Antiqua" w:hAnsi="Book Antiqua"/>
-                <w:sz w:val="24"/>
-              </w:rPr>
-              <w:t>TODO </w:t>
-            </w:r>
+            <w:fldSimple w:instr=" MERGEFIELD  $educations.DateYear  \* MERGEFORMAT ">
+              <w:r>
+                <w:rPr>
+                  <w:noProof/>
+                </w:rPr>
+                <w:t>«$educations.DateYear»</w:t>
+              </w:r>
+            </w:fldSimple>
           </w:p>
         </w:tc>
         <w:tc>
           <w:tcPr>
-            <w:tcW w:w="7157" w:type="dxa"/>
+            <w:tcW w:w="7155" w:type="dxa"/>
             <w:tcBorders>
               <w:top w:val="nil"/>
               <w:left w:val="nil"/>
@@ -248,14 +269,12 @@
               </w:rPr>
               <w:t xml:space="preserve">: </w:t>
             </w:r>
-            <w:fldSimple w:instr=" MERGEFIELD  $diplomas.Label  \* MERGEFORMAT ">
+            <w:fldSimple w:instr=" MERGEFIELD  $educations.Label  \* MERGEFORMAT ">
               <w:r>
                 <w:rPr>
-                  <w:rFonts w:ascii="Book Antiqua" w:hAnsi="Book Antiqua"/>
                   <w:noProof/>
-                  <w:sz w:val="24"/>
                 </w:rPr>
-                <w:t>«$diplomas.Label»</w:t>
+                <w:t>«$educations.Label»</w:t>
               </w:r>
             </w:fldSimple>
           </w:p>

</xml_diff>